<commit_message>
added rotaries for bass-boost and pitching volume
</commit_message>
<xml_diff>
--- a/assets/doc/Pinbelegung.docx
+++ b/assets/doc/Pinbelegung.docx
@@ -1,6 +1,6 @@
 
 <file path=word/document.xml><?xml version="1.0" encoding="utf-8"?>
-<w:document xmlns:wpc="http://schemas.microsoft.com/office/word/2010/wordprocessingCanvas" xmlns:cx="http://schemas.microsoft.com/office/drawing/2014/chartex" xmlns:cx1="http://schemas.microsoft.com/office/drawing/2015/9/8/chartex" xmlns:cx2="http://schemas.microsoft.com/office/drawing/2015/10/21/chartex" xmlns:cx3="http://schemas.microsoft.com/office/drawing/2016/5/9/chartex" xmlns:cx4="http://schemas.microsoft.com/office/drawing/2016/5/10/chartex" xmlns:cx5="http://schemas.microsoft.com/office/drawing/2016/5/11/chartex" xmlns:cx6="http://schemas.microsoft.com/office/drawing/2016/5/12/chartex" xmlns:cx7="http://schemas.microsoft.com/office/drawing/2016/5/13/chartex" xmlns:cx8="http://schemas.microsoft.com/office/drawing/2016/5/14/chartex" xmlns:mc="http://schemas.openxmlformats.org/markup-compatibility/2006" xmlns:aink="http://schemas.microsoft.com/office/drawing/2016/ink" xmlns:am3d="http://schemas.microsoft.com/office/drawing/2017/model3d" xmlns:o="urn:schemas-microsoft-com:office:office" xmlns:oel="http://schemas.microsoft.com/office/2019/extlst" xmlns:r="http://schemas.openxmlformats.org/officeDocument/2006/relationships" xmlns:m="http://schemas.openxmlformats.org/officeDocument/2006/math" xmlns:v="urn:schemas-microsoft-com:vml" xmlns:wp14="http://schemas.microsoft.com/office/word/2010/wordprocessingDrawing" xmlns:wp="http://schemas.openxmlformats.org/drawingml/2006/wordprocessingDrawing" xmlns:w10="urn:schemas-microsoft-com:office:word" xmlns:w="http://schemas.openxmlformats.org/wordprocessingml/2006/main" xmlns:w14="http://schemas.microsoft.com/office/word/2010/wordml" xmlns:w15="http://schemas.microsoft.com/office/word/2012/wordml" xmlns:w16cex="http://schemas.microsoft.com/office/word/2018/wordml/cex" xmlns:w16cid="http://schemas.microsoft.com/office/word/2016/wordml/cid" xmlns:w16="http://schemas.microsoft.com/office/word/2018/wordml" xmlns:w16du="http://schemas.microsoft.com/office/word/2023/wordml/word16du" xmlns:w16sdtdh="http://schemas.microsoft.com/office/word/2020/wordml/sdtdatahash" xmlns:w16se="http://schemas.microsoft.com/office/word/2015/wordml/symex" xmlns:wpg="http://schemas.microsoft.com/office/word/2010/wordprocessingGroup" xmlns:wpi="http://schemas.microsoft.com/office/word/2010/wordprocessingInk" xmlns:wne="http://schemas.microsoft.com/office/word/2006/wordml" xmlns:wps="http://schemas.microsoft.com/office/word/2010/wordprocessingShape" mc:Ignorable="w14 w15 w16se w16cid w16 w16cex w16sdtdh w16du wp14">
+<w:document xmlns:wpc="http://schemas.microsoft.com/office/word/2010/wordprocessingCanvas" xmlns:cx="http://schemas.microsoft.com/office/drawing/2014/chartex" xmlns:cx1="http://schemas.microsoft.com/office/drawing/2015/9/8/chartex" xmlns:cx2="http://schemas.microsoft.com/office/drawing/2015/10/21/chartex" xmlns:cx3="http://schemas.microsoft.com/office/drawing/2016/5/9/chartex" xmlns:cx4="http://schemas.microsoft.com/office/drawing/2016/5/10/chartex" xmlns:cx5="http://schemas.microsoft.com/office/drawing/2016/5/11/chartex" xmlns:cx6="http://schemas.microsoft.com/office/drawing/2016/5/12/chartex" xmlns:cx7="http://schemas.microsoft.com/office/drawing/2016/5/13/chartex" xmlns:cx8="http://schemas.microsoft.com/office/drawing/2016/5/14/chartex" xmlns:mc="http://schemas.openxmlformats.org/markup-compatibility/2006" xmlns:aink="http://schemas.microsoft.com/office/drawing/2016/ink" xmlns:am3d="http://schemas.microsoft.com/office/drawing/2017/model3d" xmlns:o="urn:schemas-microsoft-com:office:office" xmlns:oel="http://schemas.microsoft.com/office/2019/extlst" xmlns:r="http://schemas.openxmlformats.org/officeDocument/2006/relationships" xmlns:m="http://schemas.openxmlformats.org/officeDocument/2006/math" xmlns:v="urn:schemas-microsoft-com:vml" xmlns:wp14="http://schemas.microsoft.com/office/word/2010/wordprocessingDrawing" xmlns:wp="http://schemas.openxmlformats.org/drawingml/2006/wordprocessingDrawing" xmlns:w10="urn:schemas-microsoft-com:office:word" xmlns:w="http://schemas.openxmlformats.org/wordprocessingml/2006/main" xmlns:w14="http://schemas.microsoft.com/office/word/2010/wordml" xmlns:w15="http://schemas.microsoft.com/office/word/2012/wordml" xmlns:w16cex="http://schemas.microsoft.com/office/word/2018/wordml/cex" xmlns:w16cid="http://schemas.microsoft.com/office/word/2016/wordml/cid" xmlns:w16="http://schemas.microsoft.com/office/word/2018/wordml" xmlns:w16du="http://schemas.microsoft.com/office/word/2023/wordml/word16du" xmlns:w16sdtdh="http://schemas.microsoft.com/office/word/2020/wordml/sdtdatahash" xmlns:w16sdtfl="http://schemas.microsoft.com/office/word/2024/wordml/sdtformatlock" xmlns:w16se="http://schemas.microsoft.com/office/word/2015/wordml/symex" xmlns:wpg="http://schemas.microsoft.com/office/word/2010/wordprocessingGroup" xmlns:wpi="http://schemas.microsoft.com/office/word/2010/wordprocessingInk" xmlns:wne="http://schemas.microsoft.com/office/word/2006/wordml" xmlns:wps="http://schemas.microsoft.com/office/word/2010/wordprocessingShape" mc:Ignorable="w14 w15 w16se w16cid w16 w16cex w16sdtdh w16sdtfl w16du wp14">
   <w:body>
     <w:p>
       <w:pPr>
@@ -18,18 +18,26 @@
           <w:szCs w:val="24"/>
         </w:rPr>
         <w:drawing>
-          <wp:anchor distT="0" distB="0" distL="114300" distR="114300" simplePos="0" relativeHeight="251658240" behindDoc="0" locked="0" layoutInCell="1" allowOverlap="1" wp14:anchorId="317C8417" wp14:editId="43EAB722">
+          <wp:anchor distT="0" distB="0" distL="114300" distR="114300" simplePos="0" relativeHeight="251658240" behindDoc="1" locked="0" layoutInCell="1" allowOverlap="1" wp14:anchorId="6B397407" wp14:editId="6A0EA1CD">
             <wp:simplePos x="0" y="0"/>
-            <wp:positionH relativeFrom="margin">
-              <wp:posOffset>3425190</wp:posOffset>
+            <wp:positionH relativeFrom="page">
+              <wp:posOffset>3752047</wp:posOffset>
             </wp:positionH>
             <wp:positionV relativeFrom="paragraph">
-              <wp:posOffset>-372906</wp:posOffset>
+              <wp:posOffset>364226</wp:posOffset>
             </wp:positionV>
-            <wp:extent cx="3370997" cy="3075641"/>
-            <wp:effectExtent l="0" t="0" r="1270" b="0"/>
-            <wp:wrapNone/>
-            <wp:docPr id="1812388408" name="Grafik 1"/>
+            <wp:extent cx="3639820" cy="3449955"/>
+            <wp:effectExtent l="0" t="0" r="0" b="0"/>
+            <wp:wrapTight wrapText="bothSides">
+              <wp:wrapPolygon edited="0">
+                <wp:start x="0" y="0"/>
+                <wp:lineTo x="0" y="21469"/>
+                <wp:lineTo x="21479" y="21469"/>
+                <wp:lineTo x="21479" y="0"/>
+                <wp:lineTo x="0" y="0"/>
+              </wp:wrapPolygon>
+            </wp:wrapTight>
+            <wp:docPr id="2019298960" name="Grafik 2"/>
             <wp:cNvGraphicFramePr>
               <a:graphicFrameLocks xmlns:a="http://schemas.openxmlformats.org/drawingml/2006/main" noChangeAspect="1"/>
             </wp:cNvGraphicFramePr>
@@ -37,29 +45,39 @@
               <a:graphicData uri="http://schemas.openxmlformats.org/drawingml/2006/picture">
                 <pic:pic xmlns:pic="http://schemas.openxmlformats.org/drawingml/2006/picture">
                   <pic:nvPicPr>
-                    <pic:cNvPr id="1812388408" name=""/>
-                    <pic:cNvPicPr/>
+                    <pic:cNvPr id="0" name="Picture 2"/>
+                    <pic:cNvPicPr>
+                      <a:picLocks noChangeAspect="1" noChangeArrowheads="1"/>
+                    </pic:cNvPicPr>
                   </pic:nvPicPr>
-                  <pic:blipFill>
-                    <a:blip r:embed="rId4" cstate="print">
+                  <pic:blipFill rotWithShape="1">
+                    <a:blip r:embed="rId6" cstate="print">
                       <a:extLst>
                         <a:ext uri="{28A0092B-C50C-407E-A947-70E740481C1C}">
                           <a14:useLocalDpi xmlns:a14="http://schemas.microsoft.com/office/drawing/2010/main" val="0"/>
                         </a:ext>
                       </a:extLst>
                     </a:blip>
-                    <a:stretch>
-                      <a:fillRect/>
-                    </a:stretch>
+                    <a:srcRect l="1596" r="2120"/>
+                    <a:stretch/>
                   </pic:blipFill>
-                  <pic:spPr>
+                  <pic:spPr bwMode="auto">
                     <a:xfrm>
                       <a:off x="0" y="0"/>
-                      <a:ext cx="3370997" cy="3075641"/>
+                      <a:ext cx="3639820" cy="3449955"/>
                     </a:xfrm>
                     <a:prstGeom prst="rect">
                       <a:avLst/>
                     </a:prstGeom>
+                    <a:noFill/>
+                    <a:ln>
+                      <a:noFill/>
+                    </a:ln>
+                    <a:extLst>
+                      <a:ext uri="{53640926-AAD7-44D8-BBD7-CCE9431645EC}">
+                        <a14:shadowObscured xmlns:a14="http://schemas.microsoft.com/office/drawing/2010/main"/>
+                      </a:ext>
+                    </a:extLst>
                   </pic:spPr>
                 </pic:pic>
               </a:graphicData>
@@ -72,14 +90,6 @@
             </wp14:sizeRelV>
           </wp:anchor>
         </w:drawing>
-      </w:r>
-      <w:r>
-        <w:rPr>
-          <w:b/>
-          <w:sz w:val="24"/>
-          <w:szCs w:val="24"/>
-        </w:rPr>
-        <w:t xml:space="preserve"> </w:t>
       </w:r>
       <w:r>
         <w:rPr>
@@ -155,7 +165,13 @@
               <w:rPr>
                 <w:b/>
               </w:rPr>
-              <w:t>Bez.</w:t>
+              <w:t>Bez</w:t>
+            </w:r>
+            <w:r>
+              <w:rPr>
+                <w:b/>
+              </w:rPr>
+              <w:t>eichnung</w:t>
             </w:r>
           </w:p>
         </w:tc>
@@ -180,7 +196,7 @@
                 <w:sz w:val="18"/>
                 <w:szCs w:val="18"/>
               </w:rPr>
-              <w:t>2</w:t>
+              <w:t>1</w:t>
             </w:r>
           </w:p>
         </w:tc>
@@ -191,16 +207,19 @@
           <w:p>
             <w:pPr>
               <w:rPr>
-                <w:sz w:val="18"/>
-                <w:szCs w:val="18"/>
-              </w:rPr>
-            </w:pPr>
-            <w:r>
-              <w:rPr>
-                <w:sz w:val="18"/>
-                <w:szCs w:val="18"/>
-              </w:rPr>
-              <w:t>BLAU</w:t>
+                <w:b/>
+                <w:sz w:val="18"/>
+                <w:szCs w:val="18"/>
+              </w:rPr>
+            </w:pPr>
+            <w:r>
+              <w:rPr>
+                <w:b/>
+                <w:color w:val="FF0000"/>
+                <w:sz w:val="18"/>
+                <w:szCs w:val="18"/>
+              </w:rPr>
+              <w:t>ROT</w:t>
             </w:r>
           </w:p>
         </w:tc>
@@ -220,7 +239,7 @@
                 <w:sz w:val="18"/>
                 <w:szCs w:val="18"/>
               </w:rPr>
-              <w:t>5V (Drehregler)</w:t>
+              <w:t>3,3V (Lüfter)</w:t>
             </w:r>
           </w:p>
         </w:tc>
@@ -245,7 +264,7 @@
                 <w:sz w:val="18"/>
                 <w:szCs w:val="18"/>
               </w:rPr>
-              <w:t>4</w:t>
+              <w:t>2</w:t>
             </w:r>
           </w:p>
         </w:tc>
@@ -256,16 +275,20 @@
           <w:p>
             <w:pPr>
               <w:rPr>
-                <w:sz w:val="18"/>
-                <w:szCs w:val="18"/>
-              </w:rPr>
-            </w:pPr>
-            <w:r>
-              <w:rPr>
-                <w:sz w:val="18"/>
-                <w:szCs w:val="18"/>
-              </w:rPr>
-              <w:t>ROT</w:t>
+                <w:b/>
+                <w:color w:val="0069FF"/>
+                <w:sz w:val="18"/>
+                <w:szCs w:val="18"/>
+              </w:rPr>
+            </w:pPr>
+            <w:r>
+              <w:rPr>
+                <w:b/>
+                <w:color w:val="0069FF"/>
+                <w:sz w:val="18"/>
+                <w:szCs w:val="18"/>
+              </w:rPr>
+              <w:t>BLAU</w:t>
             </w:r>
           </w:p>
         </w:tc>
@@ -285,7 +308,7 @@
                 <w:sz w:val="18"/>
                 <w:szCs w:val="18"/>
               </w:rPr>
-              <w:t>5V (Lüfter</w:t>
+              <w:t>5V (Drehregler)</w:t>
             </w:r>
           </w:p>
         </w:tc>
@@ -310,7 +333,7 @@
                 <w:sz w:val="18"/>
                 <w:szCs w:val="18"/>
               </w:rPr>
-              <w:t>6</w:t>
+              <w:t>4</w:t>
             </w:r>
           </w:p>
         </w:tc>
@@ -321,16 +344,20 @@
           <w:p>
             <w:pPr>
               <w:rPr>
-                <w:sz w:val="18"/>
-                <w:szCs w:val="18"/>
-              </w:rPr>
-            </w:pPr>
-            <w:r>
-              <w:rPr>
-                <w:sz w:val="18"/>
-                <w:szCs w:val="18"/>
-              </w:rPr>
-              <w:t>BRAUN</w:t>
+                <w:b/>
+                <w:color w:val="FF0000"/>
+                <w:sz w:val="18"/>
+                <w:szCs w:val="18"/>
+              </w:rPr>
+            </w:pPr>
+            <w:r>
+              <w:rPr>
+                <w:b/>
+                <w:color w:val="FF0000"/>
+                <w:sz w:val="18"/>
+                <w:szCs w:val="18"/>
+              </w:rPr>
+              <w:t>ROT</w:t>
             </w:r>
           </w:p>
         </w:tc>
@@ -350,7 +377,21 @@
                 <w:sz w:val="18"/>
                 <w:szCs w:val="18"/>
               </w:rPr>
-              <w:t>GROUND (Lüfter)</w:t>
+              <w:t>5V (</w:t>
+            </w:r>
+            <w:r>
+              <w:rPr>
+                <w:sz w:val="18"/>
+                <w:szCs w:val="18"/>
+              </w:rPr>
+              <w:t>Touch-Dis</w:t>
+            </w:r>
+            <w:r>
+              <w:rPr>
+                <w:sz w:val="18"/>
+                <w:szCs w:val="18"/>
+              </w:rPr>
+              <w:t>)</w:t>
             </w:r>
           </w:p>
         </w:tc>
@@ -375,7 +416,7 @@
                 <w:sz w:val="18"/>
                 <w:szCs w:val="18"/>
               </w:rPr>
-              <w:t>19</w:t>
+              <w:t>6</w:t>
             </w:r>
           </w:p>
         </w:tc>
@@ -386,16 +427,19 @@
           <w:p>
             <w:pPr>
               <w:rPr>
-                <w:sz w:val="18"/>
-                <w:szCs w:val="18"/>
-              </w:rPr>
-            </w:pPr>
-            <w:r>
-              <w:rPr>
-                <w:sz w:val="18"/>
-                <w:szCs w:val="18"/>
-              </w:rPr>
-              <w:t>GRÜN</w:t>
+                <w:b/>
+                <w:color w:val="7F0000"/>
+                <w:sz w:val="18"/>
+                <w:szCs w:val="18"/>
+              </w:rPr>
+            </w:pPr>
+            <w:r>
+              <w:rPr>
+                <w:b/>
+                <w:sz w:val="18"/>
+                <w:szCs w:val="18"/>
+              </w:rPr>
+              <w:t>SCHWARZ</w:t>
             </w:r>
           </w:p>
         </w:tc>
@@ -415,7 +459,21 @@
                 <w:sz w:val="18"/>
                 <w:szCs w:val="18"/>
               </w:rPr>
-              <w:t>Daten (LED-Streifen)</w:t>
+              <w:t>GROUND (</w:t>
+            </w:r>
+            <w:r>
+              <w:rPr>
+                <w:sz w:val="18"/>
+                <w:szCs w:val="18"/>
+              </w:rPr>
+              <w:t>Touch-Display</w:t>
+            </w:r>
+            <w:r>
+              <w:rPr>
+                <w:sz w:val="18"/>
+                <w:szCs w:val="18"/>
+              </w:rPr>
+              <w:t>)</w:t>
             </w:r>
           </w:p>
         </w:tc>
@@ -440,7 +498,7 @@
                 <w:sz w:val="18"/>
                 <w:szCs w:val="18"/>
               </w:rPr>
-              <w:t>20</w:t>
+              <w:t>7</w:t>
             </w:r>
           </w:p>
         </w:tc>
@@ -451,19 +509,21 @@
           <w:p>
             <w:pPr>
               <w:rPr>
-                <w:sz w:val="18"/>
-                <w:szCs w:val="18"/>
-              </w:rPr>
-            </w:pPr>
-            <w:proofErr w:type="spellStart"/>
-            <w:r>
-              <w:rPr>
-                <w:sz w:val="18"/>
-                <w:szCs w:val="18"/>
-              </w:rPr>
-              <w:t>WEIß</w:t>
-            </w:r>
-            <w:proofErr w:type="spellEnd"/>
+                <w:b/>
+                <w:color w:val="2AD100"/>
+                <w:sz w:val="18"/>
+                <w:szCs w:val="18"/>
+              </w:rPr>
+            </w:pPr>
+            <w:r>
+              <w:rPr>
+                <w:b/>
+                <w:color w:val="2AD100"/>
+                <w:sz w:val="18"/>
+                <w:szCs w:val="18"/>
+              </w:rPr>
+              <w:t>GRÜN</w:t>
+            </w:r>
           </w:p>
         </w:tc>
         <w:tc>
@@ -482,7 +542,7 @@
                 <w:sz w:val="18"/>
                 <w:szCs w:val="18"/>
               </w:rPr>
-              <w:t>GROUND (LED-Streifen)</w:t>
+              <w:t>SW (Drehregler Bass UP)</w:t>
             </w:r>
           </w:p>
         </w:tc>
@@ -507,7 +567,7 @@
                 <w:sz w:val="18"/>
                 <w:szCs w:val="18"/>
               </w:rPr>
-              <w:t>29</w:t>
+              <w:t>8</w:t>
             </w:r>
           </w:p>
         </w:tc>
@@ -518,16 +578,20 @@
           <w:p>
             <w:pPr>
               <w:rPr>
-                <w:sz w:val="18"/>
-                <w:szCs w:val="18"/>
-              </w:rPr>
-            </w:pPr>
-            <w:r>
-              <w:rPr>
-                <w:sz w:val="18"/>
-                <w:szCs w:val="18"/>
-              </w:rPr>
-              <w:t>GRÜN</w:t>
+                <w:b/>
+                <w:color w:val="FFFF00"/>
+                <w:sz w:val="18"/>
+                <w:szCs w:val="18"/>
+              </w:rPr>
+            </w:pPr>
+            <w:r>
+              <w:rPr>
+                <w:b/>
+                <w:color w:val="B1C400"/>
+                <w:sz w:val="18"/>
+                <w:szCs w:val="18"/>
+              </w:rPr>
+              <w:t>GELB</w:t>
             </w:r>
           </w:p>
         </w:tc>
@@ -547,7 +611,7 @@
                 <w:sz w:val="18"/>
                 <w:szCs w:val="18"/>
               </w:rPr>
-              <w:t>SW (Drehregler UP)</w:t>
+              <w:t>DT (Drehregler Bass DOWN)</w:t>
             </w:r>
           </w:p>
         </w:tc>
@@ -572,7 +636,7 @@
                 <w:sz w:val="18"/>
                 <w:szCs w:val="18"/>
               </w:rPr>
-              <w:t>30</w:t>
+              <w:t>9</w:t>
             </w:r>
           </w:p>
         </w:tc>
@@ -583,16 +647,19 @@
           <w:p>
             <w:pPr>
               <w:rPr>
-                <w:sz w:val="18"/>
-                <w:szCs w:val="18"/>
-              </w:rPr>
-            </w:pPr>
-            <w:r>
-              <w:rPr>
-                <w:sz w:val="18"/>
-                <w:szCs w:val="18"/>
-              </w:rPr>
-              <w:t>LILA</w:t>
+                <w:b/>
+                <w:color w:val="B1C400"/>
+                <w:sz w:val="18"/>
+                <w:szCs w:val="18"/>
+              </w:rPr>
+            </w:pPr>
+            <w:r>
+              <w:rPr>
+                <w:b/>
+                <w:sz w:val="18"/>
+                <w:szCs w:val="18"/>
+              </w:rPr>
+              <w:t>SCHWARZ</w:t>
             </w:r>
           </w:p>
         </w:tc>
@@ -612,7 +679,7 @@
                 <w:sz w:val="18"/>
                 <w:szCs w:val="18"/>
               </w:rPr>
-              <w:t>GROUND (Drehregler)</w:t>
+              <w:t>GROUND (Lüfter)</w:t>
             </w:r>
           </w:p>
         </w:tc>
@@ -637,7 +704,7 @@
                 <w:sz w:val="18"/>
                 <w:szCs w:val="18"/>
               </w:rPr>
-              <w:t>31</w:t>
+              <w:t>10</w:t>
             </w:r>
           </w:p>
         </w:tc>
@@ -648,16 +715,20 @@
           <w:p>
             <w:pPr>
               <w:rPr>
-                <w:sz w:val="18"/>
-                <w:szCs w:val="18"/>
-              </w:rPr>
-            </w:pPr>
-            <w:r>
-              <w:rPr>
-                <w:sz w:val="18"/>
-                <w:szCs w:val="18"/>
-              </w:rPr>
-              <w:t>GELB</w:t>
+                <w:b/>
+                <w:color w:val="FF7B00"/>
+                <w:sz w:val="18"/>
+                <w:szCs w:val="18"/>
+              </w:rPr>
+            </w:pPr>
+            <w:r>
+              <w:rPr>
+                <w:b/>
+                <w:color w:val="FF7B00"/>
+                <w:sz w:val="18"/>
+                <w:szCs w:val="18"/>
+              </w:rPr>
+              <w:t>ORANGE</w:t>
             </w:r>
           </w:p>
         </w:tc>
@@ -677,23 +748,7 @@
                 <w:sz w:val="18"/>
                 <w:szCs w:val="18"/>
               </w:rPr>
-              <w:t>DT (</w:t>
-            </w:r>
-            <w:proofErr w:type="spellStart"/>
-            <w:r>
-              <w:rPr>
-                <w:sz w:val="18"/>
-                <w:szCs w:val="18"/>
-              </w:rPr>
-              <w:t>Drehreghler</w:t>
-            </w:r>
-            <w:proofErr w:type="spellEnd"/>
-            <w:r>
-              <w:rPr>
-                <w:sz w:val="18"/>
-                <w:szCs w:val="18"/>
-              </w:rPr>
-              <w:t xml:space="preserve"> DOWN)</w:t>
+              <w:t>CLK (Drehregler Bass RESET)</w:t>
             </w:r>
           </w:p>
         </w:tc>
@@ -718,7 +773,7 @@
                 <w:sz w:val="18"/>
                 <w:szCs w:val="18"/>
               </w:rPr>
-              <w:t>33</w:t>
+              <w:t>19</w:t>
             </w:r>
           </w:p>
         </w:tc>
@@ -729,16 +784,20 @@
           <w:p>
             <w:pPr>
               <w:rPr>
-                <w:sz w:val="18"/>
-                <w:szCs w:val="18"/>
-              </w:rPr>
-            </w:pPr>
-            <w:r>
-              <w:rPr>
-                <w:sz w:val="18"/>
-                <w:szCs w:val="18"/>
-              </w:rPr>
-              <w:t>ORANGE</w:t>
+                <w:b/>
+                <w:color w:val="048400"/>
+                <w:sz w:val="18"/>
+                <w:szCs w:val="18"/>
+              </w:rPr>
+            </w:pPr>
+            <w:r>
+              <w:rPr>
+                <w:b/>
+                <w:color w:val="0069FF"/>
+                <w:sz w:val="18"/>
+                <w:szCs w:val="18"/>
+              </w:rPr>
+              <w:t>BLAU</w:t>
             </w:r>
           </w:p>
         </w:tc>
@@ -758,7 +817,7 @@
                 <w:sz w:val="18"/>
                 <w:szCs w:val="18"/>
               </w:rPr>
-              <w:t>CLK (Drehregler Vol. An/Aus)</w:t>
+              <w:t>Daten (LED-Streifen)</w:t>
             </w:r>
           </w:p>
         </w:tc>
@@ -783,7 +842,7 @@
                 <w:sz w:val="18"/>
                 <w:szCs w:val="18"/>
               </w:rPr>
-              <w:t>39</w:t>
+              <w:t>20</w:t>
             </w:r>
           </w:p>
         </w:tc>
@@ -794,16 +853,26 @@
           <w:p>
             <w:pPr>
               <w:rPr>
-                <w:sz w:val="18"/>
-                <w:szCs w:val="18"/>
-              </w:rPr>
-            </w:pPr>
-            <w:r>
-              <w:rPr>
-                <w:sz w:val="18"/>
-                <w:szCs w:val="18"/>
-              </w:rPr>
-              <w:t>SCHWARZ</w:t>
+                <w:b/>
+                <w:sz w:val="18"/>
+                <w:szCs w:val="18"/>
+              </w:rPr>
+            </w:pPr>
+            <w:r>
+              <w:rPr>
+                <w:b/>
+                <w:sz w:val="18"/>
+                <w:szCs w:val="18"/>
+              </w:rPr>
+              <w:t>WEI</w:t>
+            </w:r>
+            <w:r>
+              <w:rPr>
+                <w:b/>
+                <w:sz w:val="18"/>
+                <w:szCs w:val="18"/>
+              </w:rPr>
+              <w:t>SS</w:t>
             </w:r>
           </w:p>
         </w:tc>
@@ -823,7 +892,7 @@
                 <w:sz w:val="18"/>
                 <w:szCs w:val="18"/>
               </w:rPr>
-              <w:t>GROUND (Button)</w:t>
+              <w:t>GROUND (LED-Streifen)</w:t>
             </w:r>
           </w:p>
         </w:tc>
@@ -848,6 +917,564 @@
                 <w:sz w:val="18"/>
                 <w:szCs w:val="18"/>
               </w:rPr>
+              <w:t>22</w:t>
+            </w:r>
+          </w:p>
+        </w:tc>
+        <w:tc>
+          <w:tcPr>
+            <w:tcW w:w="1134" w:type="dxa"/>
+          </w:tcPr>
+          <w:p>
+            <w:pPr>
+              <w:rPr>
+                <w:b/>
+                <w:sz w:val="18"/>
+                <w:szCs w:val="18"/>
+              </w:rPr>
+            </w:pPr>
+            <w:r>
+              <w:rPr>
+                <w:b/>
+                <w:color w:val="2AD100"/>
+                <w:sz w:val="18"/>
+                <w:szCs w:val="18"/>
+              </w:rPr>
+              <w:t>GRÜN</w:t>
+            </w:r>
+          </w:p>
+        </w:tc>
+        <w:tc>
+          <w:tcPr>
+            <w:tcW w:w="3113" w:type="dxa"/>
+          </w:tcPr>
+          <w:p>
+            <w:pPr>
+              <w:rPr>
+                <w:sz w:val="18"/>
+                <w:szCs w:val="18"/>
+              </w:rPr>
+            </w:pPr>
+            <w:r>
+              <w:rPr>
+                <w:sz w:val="18"/>
+                <w:szCs w:val="18"/>
+              </w:rPr>
+              <w:t>SW (Drehregler Höhe UP)</w:t>
+            </w:r>
+          </w:p>
+        </w:tc>
+      </w:tr>
+      <w:tr>
+        <w:trPr>
+          <w:trHeight w:hRule="exact" w:val="284"/>
+        </w:trPr>
+        <w:tc>
+          <w:tcPr>
+            <w:tcW w:w="846" w:type="dxa"/>
+          </w:tcPr>
+          <w:p>
+            <w:pPr>
+              <w:rPr>
+                <w:sz w:val="18"/>
+                <w:szCs w:val="18"/>
+              </w:rPr>
+            </w:pPr>
+            <w:r>
+              <w:rPr>
+                <w:sz w:val="18"/>
+                <w:szCs w:val="18"/>
+              </w:rPr>
+              <w:t>23</w:t>
+            </w:r>
+          </w:p>
+        </w:tc>
+        <w:tc>
+          <w:tcPr>
+            <w:tcW w:w="1134" w:type="dxa"/>
+          </w:tcPr>
+          <w:p>
+            <w:pPr>
+              <w:rPr>
+                <w:b/>
+                <w:sz w:val="18"/>
+                <w:szCs w:val="18"/>
+              </w:rPr>
+            </w:pPr>
+            <w:r>
+              <w:rPr>
+                <w:b/>
+                <w:color w:val="B1C400"/>
+                <w:sz w:val="18"/>
+                <w:szCs w:val="18"/>
+              </w:rPr>
+              <w:t>GELB</w:t>
+            </w:r>
+          </w:p>
+        </w:tc>
+        <w:tc>
+          <w:tcPr>
+            <w:tcW w:w="3113" w:type="dxa"/>
+          </w:tcPr>
+          <w:p>
+            <w:pPr>
+              <w:rPr>
+                <w:sz w:val="18"/>
+                <w:szCs w:val="18"/>
+              </w:rPr>
+            </w:pPr>
+            <w:r>
+              <w:rPr>
+                <w:sz w:val="18"/>
+                <w:szCs w:val="18"/>
+              </w:rPr>
+              <w:t>DT (Drehregler Höhe DOWN)</w:t>
+            </w:r>
+          </w:p>
+        </w:tc>
+      </w:tr>
+      <w:tr>
+        <w:trPr>
+          <w:trHeight w:hRule="exact" w:val="284"/>
+        </w:trPr>
+        <w:tc>
+          <w:tcPr>
+            <w:tcW w:w="846" w:type="dxa"/>
+          </w:tcPr>
+          <w:p>
+            <w:pPr>
+              <w:rPr>
+                <w:sz w:val="18"/>
+                <w:szCs w:val="18"/>
+              </w:rPr>
+            </w:pPr>
+            <w:r>
+              <w:rPr>
+                <w:sz w:val="18"/>
+                <w:szCs w:val="18"/>
+              </w:rPr>
+              <w:t>24</w:t>
+            </w:r>
+          </w:p>
+        </w:tc>
+        <w:tc>
+          <w:tcPr>
+            <w:tcW w:w="1134" w:type="dxa"/>
+          </w:tcPr>
+          <w:p>
+            <w:pPr>
+              <w:rPr>
+                <w:b/>
+                <w:sz w:val="18"/>
+                <w:szCs w:val="18"/>
+              </w:rPr>
+            </w:pPr>
+            <w:r>
+              <w:rPr>
+                <w:b/>
+                <w:color w:val="FF7B00"/>
+                <w:sz w:val="18"/>
+                <w:szCs w:val="18"/>
+              </w:rPr>
+              <w:t>ORANGE</w:t>
+            </w:r>
+          </w:p>
+        </w:tc>
+        <w:tc>
+          <w:tcPr>
+            <w:tcW w:w="3113" w:type="dxa"/>
+          </w:tcPr>
+          <w:p>
+            <w:pPr>
+              <w:rPr>
+                <w:sz w:val="18"/>
+                <w:szCs w:val="18"/>
+              </w:rPr>
+            </w:pPr>
+            <w:r>
+              <w:rPr>
+                <w:sz w:val="18"/>
+                <w:szCs w:val="18"/>
+              </w:rPr>
+              <w:t>CLK (Drehregler Höhe RESET)</w:t>
+            </w:r>
+          </w:p>
+        </w:tc>
+      </w:tr>
+      <w:tr>
+        <w:trPr>
+          <w:trHeight w:hRule="exact" w:val="284"/>
+        </w:trPr>
+        <w:tc>
+          <w:tcPr>
+            <w:tcW w:w="846" w:type="dxa"/>
+          </w:tcPr>
+          <w:p>
+            <w:pPr>
+              <w:rPr>
+                <w:sz w:val="18"/>
+                <w:szCs w:val="18"/>
+              </w:rPr>
+            </w:pPr>
+            <w:r>
+              <w:rPr>
+                <w:sz w:val="18"/>
+                <w:szCs w:val="18"/>
+              </w:rPr>
+              <w:t>30</w:t>
+            </w:r>
+          </w:p>
+        </w:tc>
+        <w:tc>
+          <w:tcPr>
+            <w:tcW w:w="1134" w:type="dxa"/>
+          </w:tcPr>
+          <w:p>
+            <w:pPr>
+              <w:rPr>
+                <w:b/>
+                <w:color w:val="DC00FF"/>
+                <w:sz w:val="18"/>
+                <w:szCs w:val="18"/>
+              </w:rPr>
+            </w:pPr>
+            <w:r>
+              <w:rPr>
+                <w:b/>
+                <w:color w:val="DC00FF"/>
+                <w:sz w:val="18"/>
+                <w:szCs w:val="18"/>
+              </w:rPr>
+              <w:t>LILA</w:t>
+            </w:r>
+          </w:p>
+        </w:tc>
+        <w:tc>
+          <w:tcPr>
+            <w:tcW w:w="3113" w:type="dxa"/>
+          </w:tcPr>
+          <w:p>
+            <w:pPr>
+              <w:rPr>
+                <w:sz w:val="18"/>
+                <w:szCs w:val="18"/>
+              </w:rPr>
+            </w:pPr>
+            <w:r>
+              <w:rPr>
+                <w:sz w:val="18"/>
+                <w:szCs w:val="18"/>
+              </w:rPr>
+              <w:t>GROUND (Drehregler)</w:t>
+            </w:r>
+          </w:p>
+        </w:tc>
+      </w:tr>
+      <w:tr>
+        <w:trPr>
+          <w:trHeight w:hRule="exact" w:val="284"/>
+        </w:trPr>
+        <w:tc>
+          <w:tcPr>
+            <w:tcW w:w="846" w:type="dxa"/>
+          </w:tcPr>
+          <w:p>
+            <w:pPr>
+              <w:rPr>
+                <w:sz w:val="18"/>
+                <w:szCs w:val="18"/>
+              </w:rPr>
+            </w:pPr>
+            <w:r>
+              <w:rPr>
+                <w:sz w:val="18"/>
+                <w:szCs w:val="18"/>
+              </w:rPr>
+              <w:t>31</w:t>
+            </w:r>
+          </w:p>
+        </w:tc>
+        <w:tc>
+          <w:tcPr>
+            <w:tcW w:w="1134" w:type="dxa"/>
+          </w:tcPr>
+          <w:p>
+            <w:pPr>
+              <w:rPr>
+                <w:b/>
+                <w:sz w:val="18"/>
+                <w:szCs w:val="18"/>
+              </w:rPr>
+            </w:pPr>
+            <w:r>
+              <w:rPr>
+                <w:b/>
+                <w:color w:val="2AD100"/>
+                <w:sz w:val="18"/>
+                <w:szCs w:val="18"/>
+              </w:rPr>
+              <w:t>GRÜN</w:t>
+            </w:r>
+          </w:p>
+        </w:tc>
+        <w:tc>
+          <w:tcPr>
+            <w:tcW w:w="3113" w:type="dxa"/>
+          </w:tcPr>
+          <w:p>
+            <w:pPr>
+              <w:rPr>
+                <w:sz w:val="18"/>
+                <w:szCs w:val="18"/>
+              </w:rPr>
+            </w:pPr>
+            <w:r>
+              <w:rPr>
+                <w:sz w:val="18"/>
+                <w:szCs w:val="18"/>
+              </w:rPr>
+              <w:t>SW (Drehregler Vol. UP)</w:t>
+            </w:r>
+          </w:p>
+        </w:tc>
+      </w:tr>
+      <w:tr>
+        <w:trPr>
+          <w:trHeight w:hRule="exact" w:val="284"/>
+        </w:trPr>
+        <w:tc>
+          <w:tcPr>
+            <w:tcW w:w="846" w:type="dxa"/>
+          </w:tcPr>
+          <w:p>
+            <w:pPr>
+              <w:rPr>
+                <w:sz w:val="18"/>
+                <w:szCs w:val="18"/>
+              </w:rPr>
+            </w:pPr>
+            <w:r>
+              <w:rPr>
+                <w:sz w:val="18"/>
+                <w:szCs w:val="18"/>
+              </w:rPr>
+              <w:t>32</w:t>
+            </w:r>
+          </w:p>
+        </w:tc>
+        <w:tc>
+          <w:tcPr>
+            <w:tcW w:w="1134" w:type="dxa"/>
+          </w:tcPr>
+          <w:p>
+            <w:pPr>
+              <w:rPr>
+                <w:b/>
+                <w:sz w:val="18"/>
+                <w:szCs w:val="18"/>
+              </w:rPr>
+            </w:pPr>
+            <w:r>
+              <w:rPr>
+                <w:b/>
+                <w:color w:val="B1C400"/>
+                <w:sz w:val="18"/>
+                <w:szCs w:val="18"/>
+              </w:rPr>
+              <w:t>GELB</w:t>
+            </w:r>
+          </w:p>
+        </w:tc>
+        <w:tc>
+          <w:tcPr>
+            <w:tcW w:w="3113" w:type="dxa"/>
+          </w:tcPr>
+          <w:p>
+            <w:pPr>
+              <w:rPr>
+                <w:sz w:val="18"/>
+                <w:szCs w:val="18"/>
+              </w:rPr>
+            </w:pPr>
+            <w:r>
+              <w:rPr>
+                <w:sz w:val="18"/>
+                <w:szCs w:val="18"/>
+              </w:rPr>
+              <w:t>DT (Drehregler Vol. DOWN)</w:t>
+            </w:r>
+          </w:p>
+        </w:tc>
+      </w:tr>
+      <w:tr>
+        <w:trPr>
+          <w:trHeight w:hRule="exact" w:val="284"/>
+        </w:trPr>
+        <w:tc>
+          <w:tcPr>
+            <w:tcW w:w="846" w:type="dxa"/>
+          </w:tcPr>
+          <w:p>
+            <w:pPr>
+              <w:rPr>
+                <w:sz w:val="18"/>
+                <w:szCs w:val="18"/>
+              </w:rPr>
+            </w:pPr>
+            <w:r>
+              <w:rPr>
+                <w:sz w:val="18"/>
+                <w:szCs w:val="18"/>
+              </w:rPr>
+              <w:t>33</w:t>
+            </w:r>
+          </w:p>
+        </w:tc>
+        <w:tc>
+          <w:tcPr>
+            <w:tcW w:w="1134" w:type="dxa"/>
+          </w:tcPr>
+          <w:p>
+            <w:pPr>
+              <w:rPr>
+                <w:b/>
+                <w:sz w:val="18"/>
+                <w:szCs w:val="18"/>
+              </w:rPr>
+            </w:pPr>
+            <w:r>
+              <w:rPr>
+                <w:b/>
+                <w:color w:val="FF7B00"/>
+                <w:sz w:val="18"/>
+                <w:szCs w:val="18"/>
+              </w:rPr>
+              <w:t>ORANGE</w:t>
+            </w:r>
+          </w:p>
+        </w:tc>
+        <w:tc>
+          <w:tcPr>
+            <w:tcW w:w="3113" w:type="dxa"/>
+          </w:tcPr>
+          <w:p>
+            <w:pPr>
+              <w:rPr>
+                <w:sz w:val="18"/>
+                <w:szCs w:val="18"/>
+              </w:rPr>
+            </w:pPr>
+            <w:r>
+              <w:rPr>
+                <w:sz w:val="18"/>
+                <w:szCs w:val="18"/>
+              </w:rPr>
+              <w:t>CLK (Drehregler Vol. An/Aus)</w:t>
+            </w:r>
+          </w:p>
+        </w:tc>
+      </w:tr>
+      <w:tr>
+        <w:trPr>
+          <w:trHeight w:hRule="exact" w:val="284"/>
+        </w:trPr>
+        <w:tc>
+          <w:tcPr>
+            <w:tcW w:w="846" w:type="dxa"/>
+          </w:tcPr>
+          <w:p>
+            <w:pPr>
+              <w:rPr>
+                <w:sz w:val="18"/>
+                <w:szCs w:val="18"/>
+              </w:rPr>
+            </w:pPr>
+            <w:r>
+              <w:rPr>
+                <w:sz w:val="18"/>
+                <w:szCs w:val="18"/>
+              </w:rPr>
+              <w:t>39</w:t>
+            </w:r>
+          </w:p>
+        </w:tc>
+        <w:tc>
+          <w:tcPr>
+            <w:tcW w:w="1134" w:type="dxa"/>
+          </w:tcPr>
+          <w:p>
+            <w:pPr>
+              <w:rPr>
+                <w:b/>
+                <w:sz w:val="18"/>
+                <w:szCs w:val="18"/>
+              </w:rPr>
+            </w:pPr>
+            <w:r>
+              <w:rPr>
+                <w:b/>
+                <w:sz w:val="18"/>
+                <w:szCs w:val="18"/>
+              </w:rPr>
+              <w:t>SCHWARZ</w:t>
+            </w:r>
+          </w:p>
+        </w:tc>
+        <w:tc>
+          <w:tcPr>
+            <w:tcW w:w="3113" w:type="dxa"/>
+          </w:tcPr>
+          <w:p>
+            <w:pPr>
+              <w:rPr>
+                <w:sz w:val="18"/>
+                <w:szCs w:val="18"/>
+              </w:rPr>
+            </w:pPr>
+            <w:r>
+              <w:rPr>
+                <w:sz w:val="18"/>
+                <w:szCs w:val="18"/>
+              </w:rPr>
+              <w:t>GROUND (Button</w:t>
+            </w:r>
+            <w:r>
+              <w:rPr>
+                <w:sz w:val="18"/>
+                <w:szCs w:val="18"/>
+              </w:rPr>
+              <w:t xml:space="preserve"> Trinkspruch</w:t>
+            </w:r>
+            <w:r>
+              <w:rPr>
+                <w:sz w:val="18"/>
+                <w:szCs w:val="18"/>
+              </w:rPr>
+              <w:t>)</w:t>
+            </w:r>
+          </w:p>
+        </w:tc>
+      </w:tr>
+      <w:tr>
+        <w:trPr>
+          <w:trHeight w:hRule="exact" w:val="284"/>
+        </w:trPr>
+        <w:tc>
+          <w:tcPr>
+            <w:tcW w:w="846" w:type="dxa"/>
+          </w:tcPr>
+          <w:p>
+            <w:pPr>
+              <w:rPr>
+                <w:sz w:val="18"/>
+                <w:szCs w:val="18"/>
+              </w:rPr>
+            </w:pPr>
+            <w:r>
+              <w:rPr>
+                <w:sz w:val="18"/>
+                <w:szCs w:val="18"/>
+              </w:rPr>
               <w:t>40</w:t>
             </w:r>
           </w:p>
@@ -859,12 +1486,15 @@
           <w:p>
             <w:pPr>
               <w:rPr>
-                <w:sz w:val="18"/>
-                <w:szCs w:val="18"/>
-              </w:rPr>
-            </w:pPr>
-            <w:r>
-              <w:rPr>
+                <w:b/>
+                <w:sz w:val="18"/>
+                <w:szCs w:val="18"/>
+              </w:rPr>
+            </w:pPr>
+            <w:r>
+              <w:rPr>
+                <w:b/>
+                <w:color w:val="FF0000"/>
                 <w:sz w:val="18"/>
                 <w:szCs w:val="18"/>
               </w:rPr>
@@ -888,7 +1518,21 @@
                 <w:sz w:val="18"/>
                 <w:szCs w:val="18"/>
               </w:rPr>
-              <w:t>Daten (Button)</w:t>
+              <w:t>Daten (Button</w:t>
+            </w:r>
+            <w:r>
+              <w:rPr>
+                <w:sz w:val="18"/>
+                <w:szCs w:val="18"/>
+              </w:rPr>
+              <w:t xml:space="preserve"> Trinkspruch</w:t>
+            </w:r>
+            <w:r>
+              <w:rPr>
+                <w:sz w:val="18"/>
+                <w:szCs w:val="18"/>
+              </w:rPr>
+              <w:t>)</w:t>
             </w:r>
           </w:p>
         </w:tc>
@@ -897,7 +1541,7 @@
     <w:p/>
     <w:sectPr>
       <w:pgSz w:w="11906" w:h="16838"/>
-      <w:pgMar w:top="720" w:right="720" w:bottom="720" w:left="720" w:header="708" w:footer="708" w:gutter="0"/>
+      <w:pgMar w:top="567" w:right="567" w:bottom="567" w:left="567" w:header="709" w:footer="709" w:gutter="0"/>
       <w:cols w:space="708"/>
       <w:docGrid w:linePitch="360"/>
     </w:sectPr>
@@ -905,8 +1549,58 @@
 </w:document>
 </file>
 
+<file path=word/endnotes.xml><?xml version="1.0" encoding="utf-8"?>
+<w:endnotes xmlns:wpc="http://schemas.microsoft.com/office/word/2010/wordprocessingCanvas" xmlns:cx="http://schemas.microsoft.com/office/drawing/2014/chartex" xmlns:cx1="http://schemas.microsoft.com/office/drawing/2015/9/8/chartex" xmlns:cx2="http://schemas.microsoft.com/office/drawing/2015/10/21/chartex" xmlns:cx3="http://schemas.microsoft.com/office/drawing/2016/5/9/chartex" xmlns:cx4="http://schemas.microsoft.com/office/drawing/2016/5/10/chartex" xmlns:cx5="http://schemas.microsoft.com/office/drawing/2016/5/11/chartex" xmlns:cx6="http://schemas.microsoft.com/office/drawing/2016/5/12/chartex" xmlns:cx7="http://schemas.microsoft.com/office/drawing/2016/5/13/chartex" xmlns:cx8="http://schemas.microsoft.com/office/drawing/2016/5/14/chartex" xmlns:mc="http://schemas.openxmlformats.org/markup-compatibility/2006" xmlns:aink="http://schemas.microsoft.com/office/drawing/2016/ink" xmlns:am3d="http://schemas.microsoft.com/office/drawing/2017/model3d" xmlns:o="urn:schemas-microsoft-com:office:office" xmlns:oel="http://schemas.microsoft.com/office/2019/extlst" xmlns:r="http://schemas.openxmlformats.org/officeDocument/2006/relationships" xmlns:m="http://schemas.openxmlformats.org/officeDocument/2006/math" xmlns:v="urn:schemas-microsoft-com:vml" xmlns:wp14="http://schemas.microsoft.com/office/word/2010/wordprocessingDrawing" xmlns:wp="http://schemas.openxmlformats.org/drawingml/2006/wordprocessingDrawing" xmlns:w10="urn:schemas-microsoft-com:office:word" xmlns:w="http://schemas.openxmlformats.org/wordprocessingml/2006/main" xmlns:w14="http://schemas.microsoft.com/office/word/2010/wordml" xmlns:w15="http://schemas.microsoft.com/office/word/2012/wordml" xmlns:w16cex="http://schemas.microsoft.com/office/word/2018/wordml/cex" xmlns:w16cid="http://schemas.microsoft.com/office/word/2016/wordml/cid" xmlns:w16="http://schemas.microsoft.com/office/word/2018/wordml" xmlns:w16du="http://schemas.microsoft.com/office/word/2023/wordml/word16du" xmlns:w16sdtdh="http://schemas.microsoft.com/office/word/2020/wordml/sdtdatahash" xmlns:w16sdtfl="http://schemas.microsoft.com/office/word/2024/wordml/sdtformatlock" xmlns:w16se="http://schemas.microsoft.com/office/word/2015/wordml/symex" xmlns:wpg="http://schemas.microsoft.com/office/word/2010/wordprocessingGroup" xmlns:wpi="http://schemas.microsoft.com/office/word/2010/wordprocessingInk" xmlns:wne="http://schemas.microsoft.com/office/word/2006/wordml" xmlns:wps="http://schemas.microsoft.com/office/word/2010/wordprocessingShape" mc:Ignorable="w14 w15 w16se w16cid w16 w16cex w16sdtdh w16sdtfl w16du wp14">
+  <w:endnote w:type="separator" w:id="-1">
+    <w:p>
+      <w:pPr>
+        <w:spacing w:after="0" w:line="240" w:lineRule="auto"/>
+      </w:pPr>
+      <w:r>
+        <w:separator/>
+      </w:r>
+    </w:p>
+  </w:endnote>
+  <w:endnote w:type="continuationSeparator" w:id="0">
+    <w:p>
+      <w:pPr>
+        <w:spacing w:after="0" w:line="240" w:lineRule="auto"/>
+      </w:pPr>
+      <w:r>
+        <w:continuationSeparator/>
+      </w:r>
+    </w:p>
+  </w:endnote>
+</w:endnotes>
+</file>
+
+<file path=word/footnotes.xml><?xml version="1.0" encoding="utf-8"?>
+<w:footnotes xmlns:wpc="http://schemas.microsoft.com/office/word/2010/wordprocessingCanvas" xmlns:cx="http://schemas.microsoft.com/office/drawing/2014/chartex" xmlns:cx1="http://schemas.microsoft.com/office/drawing/2015/9/8/chartex" xmlns:cx2="http://schemas.microsoft.com/office/drawing/2015/10/21/chartex" xmlns:cx3="http://schemas.microsoft.com/office/drawing/2016/5/9/chartex" xmlns:cx4="http://schemas.microsoft.com/office/drawing/2016/5/10/chartex" xmlns:cx5="http://schemas.microsoft.com/office/drawing/2016/5/11/chartex" xmlns:cx6="http://schemas.microsoft.com/office/drawing/2016/5/12/chartex" xmlns:cx7="http://schemas.microsoft.com/office/drawing/2016/5/13/chartex" xmlns:cx8="http://schemas.microsoft.com/office/drawing/2016/5/14/chartex" xmlns:mc="http://schemas.openxmlformats.org/markup-compatibility/2006" xmlns:aink="http://schemas.microsoft.com/office/drawing/2016/ink" xmlns:am3d="http://schemas.microsoft.com/office/drawing/2017/model3d" xmlns:o="urn:schemas-microsoft-com:office:office" xmlns:oel="http://schemas.microsoft.com/office/2019/extlst" xmlns:r="http://schemas.openxmlformats.org/officeDocument/2006/relationships" xmlns:m="http://schemas.openxmlformats.org/officeDocument/2006/math" xmlns:v="urn:schemas-microsoft-com:vml" xmlns:wp14="http://schemas.microsoft.com/office/word/2010/wordprocessingDrawing" xmlns:wp="http://schemas.openxmlformats.org/drawingml/2006/wordprocessingDrawing" xmlns:w10="urn:schemas-microsoft-com:office:word" xmlns:w="http://schemas.openxmlformats.org/wordprocessingml/2006/main" xmlns:w14="http://schemas.microsoft.com/office/word/2010/wordml" xmlns:w15="http://schemas.microsoft.com/office/word/2012/wordml" xmlns:w16cex="http://schemas.microsoft.com/office/word/2018/wordml/cex" xmlns:w16cid="http://schemas.microsoft.com/office/word/2016/wordml/cid" xmlns:w16="http://schemas.microsoft.com/office/word/2018/wordml" xmlns:w16du="http://schemas.microsoft.com/office/word/2023/wordml/word16du" xmlns:w16sdtdh="http://schemas.microsoft.com/office/word/2020/wordml/sdtdatahash" xmlns:w16sdtfl="http://schemas.microsoft.com/office/word/2024/wordml/sdtformatlock" xmlns:w16se="http://schemas.microsoft.com/office/word/2015/wordml/symex" xmlns:wpg="http://schemas.microsoft.com/office/word/2010/wordprocessingGroup" xmlns:wpi="http://schemas.microsoft.com/office/word/2010/wordprocessingInk" xmlns:wne="http://schemas.microsoft.com/office/word/2006/wordml" xmlns:wps="http://schemas.microsoft.com/office/word/2010/wordprocessingShape" mc:Ignorable="w14 w15 w16se w16cid w16 w16cex w16sdtdh w16sdtfl w16du wp14">
+  <w:footnote w:type="separator" w:id="-1">
+    <w:p>
+      <w:pPr>
+        <w:spacing w:after="0" w:line="240" w:lineRule="auto"/>
+      </w:pPr>
+      <w:r>
+        <w:separator/>
+      </w:r>
+    </w:p>
+  </w:footnote>
+  <w:footnote w:type="continuationSeparator" w:id="0">
+    <w:p>
+      <w:pPr>
+        <w:spacing w:after="0" w:line="240" w:lineRule="auto"/>
+      </w:pPr>
+      <w:r>
+        <w:continuationSeparator/>
+      </w:r>
+    </w:p>
+  </w:footnote>
+</w:footnotes>
+</file>
+
 <file path=word/styles.xml><?xml version="1.0" encoding="utf-8"?>
-<w:styles xmlns:mc="http://schemas.openxmlformats.org/markup-compatibility/2006" xmlns:r="http://schemas.openxmlformats.org/officeDocument/2006/relationships" xmlns:w="http://schemas.openxmlformats.org/wordprocessingml/2006/main" xmlns:w14="http://schemas.microsoft.com/office/word/2010/wordml" xmlns:w15="http://schemas.microsoft.com/office/word/2012/wordml" xmlns:w16cex="http://schemas.microsoft.com/office/word/2018/wordml/cex" xmlns:w16cid="http://schemas.microsoft.com/office/word/2016/wordml/cid" xmlns:w16="http://schemas.microsoft.com/office/word/2018/wordml" xmlns:w16du="http://schemas.microsoft.com/office/word/2023/wordml/word16du" xmlns:w16sdtdh="http://schemas.microsoft.com/office/word/2020/wordml/sdtdatahash" xmlns:w16se="http://schemas.microsoft.com/office/word/2015/wordml/symex" mc:Ignorable="w14 w15 w16se w16cid w16 w16cex w16sdtdh w16du">
+<w:styles xmlns:mc="http://schemas.openxmlformats.org/markup-compatibility/2006" xmlns:r="http://schemas.openxmlformats.org/officeDocument/2006/relationships" xmlns:w="http://schemas.openxmlformats.org/wordprocessingml/2006/main" xmlns:w14="http://schemas.microsoft.com/office/word/2010/wordml" xmlns:w15="http://schemas.microsoft.com/office/word/2012/wordml" xmlns:w16cex="http://schemas.microsoft.com/office/word/2018/wordml/cex" xmlns:w16cid="http://schemas.microsoft.com/office/word/2016/wordml/cid" xmlns:w16="http://schemas.microsoft.com/office/word/2018/wordml" xmlns:w16du="http://schemas.microsoft.com/office/word/2023/wordml/word16du" xmlns:w16sdtdh="http://schemas.microsoft.com/office/word/2020/wordml/sdtdatahash" xmlns:w16sdtfl="http://schemas.microsoft.com/office/word/2024/wordml/sdtformatlock" xmlns:w16se="http://schemas.microsoft.com/office/word/2015/wordml/symex" mc:Ignorable="w14 w15 w16se w16cid w16 w16cex w16sdtdh w16sdtfl w16du">
   <w:docDefaults>
     <w:rPrDefault>
       <w:rPr>
@@ -1352,6 +2046,50 @@
       </w:tblBorders>
     </w:tblPr>
   </w:style>
+  <w:style w:type="paragraph" w:styleId="Kopfzeile">
+    <w:name w:val="header"/>
+    <w:basedOn w:val="Standard"/>
+    <w:link w:val="KopfzeileZchn"/>
+    <w:uiPriority w:val="99"/>
+    <w:unhideWhenUsed/>
+    <w:rsid w:val="0066024B"/>
+    <w:pPr>
+      <w:tabs>
+        <w:tab w:val="center" w:pos="4536"/>
+        <w:tab w:val="right" w:pos="9072"/>
+      </w:tabs>
+      <w:spacing w:after="0" w:line="240" w:lineRule="auto"/>
+    </w:pPr>
+  </w:style>
+  <w:style w:type="character" w:customStyle="1" w:styleId="KopfzeileZchn">
+    <w:name w:val="Kopfzeile Zchn"/>
+    <w:basedOn w:val="Absatz-Standardschriftart"/>
+    <w:link w:val="Kopfzeile"/>
+    <w:uiPriority w:val="99"/>
+    <w:rsid w:val="0066024B"/>
+  </w:style>
+  <w:style w:type="paragraph" w:styleId="Fuzeile">
+    <w:name w:val="footer"/>
+    <w:basedOn w:val="Standard"/>
+    <w:link w:val="FuzeileZchn"/>
+    <w:uiPriority w:val="99"/>
+    <w:unhideWhenUsed/>
+    <w:rsid w:val="0066024B"/>
+    <w:pPr>
+      <w:tabs>
+        <w:tab w:val="center" w:pos="4536"/>
+        <w:tab w:val="right" w:pos="9072"/>
+      </w:tabs>
+      <w:spacing w:after="0" w:line="240" w:lineRule="auto"/>
+    </w:pPr>
+  </w:style>
+  <w:style w:type="character" w:customStyle="1" w:styleId="FuzeileZchn">
+    <w:name w:val="Fußzeile Zchn"/>
+    <w:basedOn w:val="Absatz-Standardschriftart"/>
+    <w:link w:val="Fuzeile"/>
+    <w:uiPriority w:val="99"/>
+    <w:rsid w:val="0066024B"/>
+  </w:style>
 </w:styles>
 </file>
 

</xml_diff>